<commit_message>
add meeting 1 notes
</commit_message>
<xml_diff>
--- a/todo-mom.docx
+++ b/todo-mom.docx
@@ -4,15 +4,250 @@
   <w:body>
     <w:p>
       <w:pPr>
-        <w:rPr>
-          <w:lang w:val="en-US"/>
-        </w:rPr>
-      </w:pPr>
-      <w:r>
-        <w:rPr>
-          <w:lang w:val="en-US"/>
-        </w:rPr>
-        <w:t>To-Do and Minutes of meetings</w:t>
+        <w:jc w:val="center"/>
+        <w:rPr>
+          <w:rFonts w:ascii="Verdana" w:hAnsi="Verdana"/>
+          <w:b/>
+          <w:bCs/>
+          <w:sz w:val="28"/>
+          <w:szCs w:val="28"/>
+          <w:lang w:val="en-US"/>
+        </w:rPr>
+      </w:pPr>
+      <w:r>
+        <w:rPr>
+          <w:rFonts w:ascii="Verdana" w:hAnsi="Verdana"/>
+          <w:b/>
+          <w:bCs/>
+          <w:sz w:val="28"/>
+          <w:szCs w:val="28"/>
+          <w:lang w:val="en-US"/>
+        </w:rPr>
+        <w:t xml:space="preserve">To-Do and Minutes of </w:t>
+      </w:r>
+      <w:r>
+        <w:rPr>
+          <w:rFonts w:ascii="Verdana" w:hAnsi="Verdana"/>
+          <w:b/>
+          <w:bCs/>
+          <w:sz w:val="28"/>
+          <w:szCs w:val="28"/>
+          <w:lang w:val="en-US"/>
+        </w:rPr>
+        <w:t>M</w:t>
+      </w:r>
+      <w:r>
+        <w:rPr>
+          <w:rFonts w:ascii="Verdana" w:hAnsi="Verdana"/>
+          <w:b/>
+          <w:bCs/>
+          <w:sz w:val="28"/>
+          <w:szCs w:val="28"/>
+          <w:lang w:val="en-US"/>
+        </w:rPr>
+        <w:t>eeting</w:t>
+      </w:r>
+    </w:p>
+    <w:p>
+      <w:pPr>
+        <w:rPr>
+          <w:rFonts w:ascii="Verdana" w:hAnsi="Verdana"/>
+          <w:b/>
+          <w:bCs/>
+          <w:lang w:val="en-US"/>
+        </w:rPr>
+      </w:pPr>
+    </w:p>
+    <w:p>
+      <w:pPr>
+        <w:rPr>
+          <w:rFonts w:ascii="Verdana" w:hAnsi="Verdana"/>
+          <w:b/>
+          <w:bCs/>
+          <w:lang w:val="en-US"/>
+        </w:rPr>
+      </w:pPr>
+    </w:p>
+    <w:p>
+      <w:pPr>
+        <w:rPr>
+          <w:rFonts w:ascii="Verdana" w:hAnsi="Verdana"/>
+          <w:b/>
+          <w:bCs/>
+          <w:lang w:val="en-US"/>
+        </w:rPr>
+      </w:pPr>
+      <w:r>
+        <w:rPr>
+          <w:rFonts w:ascii="Verdana" w:hAnsi="Verdana"/>
+          <w:b/>
+          <w:bCs/>
+          <w:lang w:val="en-US"/>
+        </w:rPr>
+        <w:t>Meeting 1 (06/03/2020)</w:t>
+      </w:r>
+    </w:p>
+    <w:p>
+      <w:pPr>
+        <w:pStyle w:val="ListParagraph"/>
+        <w:numPr>
+          <w:ilvl w:val="0"/>
+          <w:numId w:val="1"/>
+        </w:numPr>
+        <w:rPr>
+          <w:rFonts w:ascii="Verdana" w:hAnsi="Verdana"/>
+          <w:lang w:val="en-US"/>
+        </w:rPr>
+      </w:pPr>
+      <w:r>
+        <w:rPr>
+          <w:rFonts w:ascii="Verdana" w:hAnsi="Verdana"/>
+          <w:lang w:val="en-US"/>
+        </w:rPr>
+        <w:t>Decided to work on the project using Python</w:t>
+      </w:r>
+    </w:p>
+    <w:p>
+      <w:pPr>
+        <w:pStyle w:val="ListParagraph"/>
+        <w:numPr>
+          <w:ilvl w:val="0"/>
+          <w:numId w:val="1"/>
+        </w:numPr>
+        <w:rPr>
+          <w:rFonts w:ascii="Verdana" w:hAnsi="Verdana"/>
+          <w:lang w:val="en-US"/>
+        </w:rPr>
+      </w:pPr>
+      <w:r>
+        <w:rPr>
+          <w:rFonts w:ascii="Verdana" w:hAnsi="Verdana"/>
+          <w:lang w:val="en-US"/>
+        </w:rPr>
+        <w:t>Finalized to work on open source dataset (Labelled Faces in the wild)</w:t>
+      </w:r>
+      <w:r>
+        <w:rPr>
+          <w:rFonts w:ascii="Verdana" w:hAnsi="Verdana"/>
+          <w:lang w:val="en-US"/>
+        </w:rPr>
+        <w:t xml:space="preserve"> (Available via </w:t>
+      </w:r>
+      <w:proofErr w:type="spellStart"/>
+      <w:r>
+        <w:rPr>
+          <w:rFonts w:ascii="Verdana" w:hAnsi="Verdana"/>
+          <w:lang w:val="en-US"/>
+        </w:rPr>
+        <w:t>Scikit</w:t>
+      </w:r>
+      <w:proofErr w:type="spellEnd"/>
+      <w:r>
+        <w:rPr>
+          <w:rFonts w:ascii="Verdana" w:hAnsi="Verdana"/>
+          <w:lang w:val="en-US"/>
+        </w:rPr>
+        <w:t>-Learn Package)</w:t>
+      </w:r>
+    </w:p>
+    <w:p>
+      <w:pPr>
+        <w:pStyle w:val="ListParagraph"/>
+        <w:numPr>
+          <w:ilvl w:val="0"/>
+          <w:numId w:val="1"/>
+        </w:numPr>
+        <w:rPr>
+          <w:rFonts w:ascii="Verdana" w:hAnsi="Verdana"/>
+          <w:lang w:val="en-US"/>
+        </w:rPr>
+      </w:pPr>
+      <w:r>
+        <w:rPr>
+          <w:rFonts w:ascii="Verdana" w:hAnsi="Verdana"/>
+          <w:lang w:val="en-US"/>
+        </w:rPr>
+        <w:t>Decided to explore the algorithms that could be used for Facial Recognition</w:t>
+      </w:r>
+    </w:p>
+    <w:p>
+      <w:pPr>
+        <w:pStyle w:val="ListParagraph"/>
+        <w:numPr>
+          <w:ilvl w:val="0"/>
+          <w:numId w:val="1"/>
+        </w:numPr>
+        <w:rPr>
+          <w:rFonts w:ascii="Verdana" w:hAnsi="Verdana"/>
+          <w:lang w:val="en-US"/>
+        </w:rPr>
+      </w:pPr>
+      <w:r>
+        <w:rPr>
+          <w:rFonts w:ascii="Verdana" w:hAnsi="Verdana"/>
+          <w:lang w:val="en-US"/>
+        </w:rPr>
+        <w:t>Prateek: PCA</w:t>
+      </w:r>
+    </w:p>
+    <w:p>
+      <w:pPr>
+        <w:pStyle w:val="ListParagraph"/>
+        <w:numPr>
+          <w:ilvl w:val="0"/>
+          <w:numId w:val="1"/>
+        </w:numPr>
+        <w:rPr>
+          <w:rFonts w:ascii="Verdana" w:hAnsi="Verdana"/>
+          <w:lang w:val="en-US"/>
+        </w:rPr>
+      </w:pPr>
+      <w:r>
+        <w:rPr>
+          <w:rFonts w:ascii="Verdana" w:hAnsi="Verdana"/>
+          <w:lang w:val="en-US"/>
+        </w:rPr>
+        <w:t>Shubham: LDA</w:t>
+      </w:r>
+    </w:p>
+    <w:p>
+      <w:pPr>
+        <w:pStyle w:val="ListParagraph"/>
+        <w:numPr>
+          <w:ilvl w:val="0"/>
+          <w:numId w:val="1"/>
+        </w:numPr>
+        <w:rPr>
+          <w:rFonts w:ascii="Verdana" w:hAnsi="Verdana"/>
+          <w:lang w:val="en-US"/>
+        </w:rPr>
+      </w:pPr>
+      <w:r>
+        <w:rPr>
+          <w:rFonts w:ascii="Verdana" w:hAnsi="Verdana"/>
+          <w:lang w:val="en-US"/>
+        </w:rPr>
+        <w:t>Rishi: ICA</w:t>
+      </w:r>
+    </w:p>
+    <w:p>
+      <w:pPr>
+        <w:pStyle w:val="ListParagraph"/>
+        <w:numPr>
+          <w:ilvl w:val="0"/>
+          <w:numId w:val="1"/>
+        </w:numPr>
+        <w:rPr>
+          <w:rFonts w:ascii="Verdana" w:hAnsi="Verdana"/>
+          <w:lang w:val="en-US"/>
+        </w:rPr>
+      </w:pPr>
+      <w:r>
+        <w:rPr>
+          <w:rFonts w:ascii="Verdana" w:hAnsi="Verdana"/>
+          <w:lang w:val="en-US"/>
+        </w:rPr>
+        <w:t>Mrinal: Deep Learning</w:t>
       </w:r>
       <w:bookmarkStart w:id="0" w:name="_GoBack"/>
       <w:bookmarkEnd w:id="0"/>
@@ -25,6 +260,103 @@
     </w:sectPr>
   </w:body>
 </w:document>
+</file>
+
+<file path=word/numbering.xml><?xml version="1.0" encoding="utf-8"?>
+<w:numbering xmlns:wpc="http://schemas.microsoft.com/office/word/2010/wordprocessingCanvas" xmlns:cx="http://schemas.microsoft.com/office/drawing/2014/chartex" xmlns:cx1="http://schemas.microsoft.com/office/drawing/2015/9/8/chartex" xmlns:cx2="http://schemas.microsoft.com/office/drawing/2015/10/21/chartex" xmlns:cx3="http://schemas.microsoft.com/office/drawing/2016/5/9/chartex" xmlns:cx4="http://schemas.microsoft.com/office/drawing/2016/5/10/chartex" xmlns:cx5="http://schemas.microsoft.com/office/drawing/2016/5/11/chartex" xmlns:cx6="http://schemas.microsoft.com/office/drawing/2016/5/12/chartex" xmlns:cx7="http://schemas.microsoft.com/office/drawing/2016/5/13/chartex" xmlns:cx8="http://schemas.microsoft.com/office/drawing/2016/5/14/chartex" xmlns:mc="http://schemas.openxmlformats.org/markup-compatibility/2006" xmlns:aink="http://schemas.microsoft.com/office/drawing/2016/ink" xmlns:am3d="http://schemas.microsoft.com/office/drawing/2017/model3d" xmlns:o="urn:schemas-microsoft-com:office:office" xmlns:r="http://schemas.openxmlformats.org/officeDocument/2006/relationships" xmlns:m="http://schemas.openxmlformats.org/officeDocument/2006/math" xmlns:v="urn:schemas-microsoft-com:vml" xmlns:wp14="http://schemas.microsoft.com/office/word/2010/wordprocessingDrawing" xmlns:wp="http://schemas.openxmlformats.org/drawingml/2006/wordprocessingDrawing" xmlns:w10="urn:schemas-microsoft-com:office:word" xmlns:w="http://schemas.openxmlformats.org/wordprocessingml/2006/main" xmlns:w14="http://schemas.microsoft.com/office/word/2010/wordml" xmlns:w15="http://schemas.microsoft.com/office/word/2012/wordml" xmlns:w16cid="http://schemas.microsoft.com/office/word/2016/wordml/cid" xmlns:w16se="http://schemas.microsoft.com/office/word/2015/wordml/symex" xmlns:wpg="http://schemas.microsoft.com/office/word/2010/wordprocessingGroup" xmlns:wpi="http://schemas.microsoft.com/office/word/2010/wordprocessingInk" xmlns:wne="http://schemas.microsoft.com/office/word/2006/wordml" xmlns:wps="http://schemas.microsoft.com/office/word/2010/wordprocessingShape" mc:Ignorable="w14 w15 w16se w16cid wp14">
+  <w:abstractNum w:abstractNumId="0" w15:restartNumberingAfterBreak="0">
+    <w:nsid w:val="592C3CBF"/>
+    <w:multiLevelType w:val="hybridMultilevel"/>
+    <w:tmpl w:val="02AE2CF0"/>
+    <w:lvl w:ilvl="0" w:tplc="0809000F">
+      <w:start w:val="1"/>
+      <w:numFmt w:val="decimal"/>
+      <w:lvlText w:val="%1."/>
+      <w:lvlJc w:val="left"/>
+      <w:pPr>
+        <w:ind w:left="720" w:hanging="360"/>
+      </w:pPr>
+      <w:rPr>
+        <w:rFonts w:hint="default"/>
+      </w:rPr>
+    </w:lvl>
+    <w:lvl w:ilvl="1" w:tplc="08090019" w:tentative="1">
+      <w:start w:val="1"/>
+      <w:numFmt w:val="lowerLetter"/>
+      <w:lvlText w:val="%2."/>
+      <w:lvlJc w:val="left"/>
+      <w:pPr>
+        <w:ind w:left="1440" w:hanging="360"/>
+      </w:pPr>
+    </w:lvl>
+    <w:lvl w:ilvl="2" w:tplc="0809001B" w:tentative="1">
+      <w:start w:val="1"/>
+      <w:numFmt w:val="lowerRoman"/>
+      <w:lvlText w:val="%3."/>
+      <w:lvlJc w:val="right"/>
+      <w:pPr>
+        <w:ind w:left="2160" w:hanging="180"/>
+      </w:pPr>
+    </w:lvl>
+    <w:lvl w:ilvl="3" w:tplc="0809000F" w:tentative="1">
+      <w:start w:val="1"/>
+      <w:numFmt w:val="decimal"/>
+      <w:lvlText w:val="%4."/>
+      <w:lvlJc w:val="left"/>
+      <w:pPr>
+        <w:ind w:left="2880" w:hanging="360"/>
+      </w:pPr>
+    </w:lvl>
+    <w:lvl w:ilvl="4" w:tplc="08090019" w:tentative="1">
+      <w:start w:val="1"/>
+      <w:numFmt w:val="lowerLetter"/>
+      <w:lvlText w:val="%5."/>
+      <w:lvlJc w:val="left"/>
+      <w:pPr>
+        <w:ind w:left="3600" w:hanging="360"/>
+      </w:pPr>
+    </w:lvl>
+    <w:lvl w:ilvl="5" w:tplc="0809001B" w:tentative="1">
+      <w:start w:val="1"/>
+      <w:numFmt w:val="lowerRoman"/>
+      <w:lvlText w:val="%6."/>
+      <w:lvlJc w:val="right"/>
+      <w:pPr>
+        <w:ind w:left="4320" w:hanging="180"/>
+      </w:pPr>
+    </w:lvl>
+    <w:lvl w:ilvl="6" w:tplc="0809000F" w:tentative="1">
+      <w:start w:val="1"/>
+      <w:numFmt w:val="decimal"/>
+      <w:lvlText w:val="%7."/>
+      <w:lvlJc w:val="left"/>
+      <w:pPr>
+        <w:ind w:left="5040" w:hanging="360"/>
+      </w:pPr>
+    </w:lvl>
+    <w:lvl w:ilvl="7" w:tplc="08090019" w:tentative="1">
+      <w:start w:val="1"/>
+      <w:numFmt w:val="lowerLetter"/>
+      <w:lvlText w:val="%8."/>
+      <w:lvlJc w:val="left"/>
+      <w:pPr>
+        <w:ind w:left="5760" w:hanging="360"/>
+      </w:pPr>
+    </w:lvl>
+    <w:lvl w:ilvl="8" w:tplc="0809001B" w:tentative="1">
+      <w:start w:val="1"/>
+      <w:numFmt w:val="lowerRoman"/>
+      <w:lvlText w:val="%9."/>
+      <w:lvlJc w:val="right"/>
+      <w:pPr>
+        <w:ind w:left="6480" w:hanging="180"/>
+      </w:pPr>
+    </w:lvl>
+  </w:abstractNum>
+  <w:num w:numId="1">
+    <w:abstractNumId w:val="0"/>
+  </w:num>
+</w:numbering>
 </file>
 
 <file path=word/styles.xml><?xml version="1.0" encoding="utf-8"?>
@@ -449,6 +781,17 @@
     <w:semiHidden/>
     <w:unhideWhenUsed/>
   </w:style>
+  <w:style w:type="paragraph" w:styleId="ListParagraph">
+    <w:name w:val="List Paragraph"/>
+    <w:basedOn w:val="Normal"/>
+    <w:uiPriority w:val="34"/>
+    <w:qFormat/>
+    <w:rsid w:val="00EF7F53"/>
+    <w:pPr>
+      <w:ind w:left="720"/>
+      <w:contextualSpacing/>
+    </w:pPr>
+  </w:style>
 </w:styles>
 </file>
 

</xml_diff>

<commit_message>
pushing aggregated codebase for algorithms
</commit_message>
<xml_diff>
--- a/todo-mom.docx
+++ b/todo-mom.docx
@@ -1,6 +1,6 @@
 
 <file path=word/document.xml><?xml version="1.0" encoding="utf-8"?>
-<w:document xmlns:wpc="http://schemas.microsoft.com/office/word/2010/wordprocessingCanvas" xmlns:cx="http://schemas.microsoft.com/office/drawing/2014/chartex" xmlns:cx1="http://schemas.microsoft.com/office/drawing/2015/9/8/chartex" xmlns:cx2="http://schemas.microsoft.com/office/drawing/2015/10/21/chartex" xmlns:cx3="http://schemas.microsoft.com/office/drawing/2016/5/9/chartex" xmlns:cx4="http://schemas.microsoft.com/office/drawing/2016/5/10/chartex" xmlns:cx5="http://schemas.microsoft.com/office/drawing/2016/5/11/chartex" xmlns:cx6="http://schemas.microsoft.com/office/drawing/2016/5/12/chartex" xmlns:cx7="http://schemas.microsoft.com/office/drawing/2016/5/13/chartex" xmlns:cx8="http://schemas.microsoft.com/office/drawing/2016/5/14/chartex" xmlns:mc="http://schemas.openxmlformats.org/markup-compatibility/2006" xmlns:aink="http://schemas.microsoft.com/office/drawing/2016/ink" xmlns:am3d="http://schemas.microsoft.com/office/drawing/2017/model3d" xmlns:o="urn:schemas-microsoft-com:office:office" xmlns:r="http://schemas.openxmlformats.org/officeDocument/2006/relationships" xmlns:m="http://schemas.openxmlformats.org/officeDocument/2006/math" xmlns:v="urn:schemas-microsoft-com:vml" xmlns:wp14="http://schemas.microsoft.com/office/word/2010/wordprocessingDrawing" xmlns:wp="http://schemas.openxmlformats.org/drawingml/2006/wordprocessingDrawing" xmlns:w10="urn:schemas-microsoft-com:office:word" xmlns:w="http://schemas.openxmlformats.org/wordprocessingml/2006/main" xmlns:w14="http://schemas.microsoft.com/office/word/2010/wordml" xmlns:w15="http://schemas.microsoft.com/office/word/2012/wordml" xmlns:w16cid="http://schemas.microsoft.com/office/word/2016/wordml/cid" xmlns:w16se="http://schemas.microsoft.com/office/word/2015/wordml/symex" xmlns:wpg="http://schemas.microsoft.com/office/word/2010/wordprocessingGroup" xmlns:wpi="http://schemas.microsoft.com/office/word/2010/wordprocessingInk" xmlns:wne="http://schemas.microsoft.com/office/word/2006/wordml" xmlns:wps="http://schemas.microsoft.com/office/word/2010/wordprocessingShape" mc:Ignorable="w14 w15 w16se w16cid wp14">
+<w:document xmlns:wpc="http://schemas.microsoft.com/office/word/2010/wordprocessingCanvas" xmlns:cx="http://schemas.microsoft.com/office/drawing/2014/chartex" xmlns:cx1="http://schemas.microsoft.com/office/drawing/2015/9/8/chartex" xmlns:cx2="http://schemas.microsoft.com/office/drawing/2015/10/21/chartex" xmlns:cx3="http://schemas.microsoft.com/office/drawing/2016/5/9/chartex" xmlns:cx4="http://schemas.microsoft.com/office/drawing/2016/5/10/chartex" xmlns:cx5="http://schemas.microsoft.com/office/drawing/2016/5/11/chartex" xmlns:cx6="http://schemas.microsoft.com/office/drawing/2016/5/12/chartex" xmlns:cx7="http://schemas.microsoft.com/office/drawing/2016/5/13/chartex" xmlns:cx8="http://schemas.microsoft.com/office/drawing/2016/5/14/chartex" xmlns:mc="http://schemas.openxmlformats.org/markup-compatibility/2006" xmlns:aink="http://schemas.microsoft.com/office/drawing/2016/ink" xmlns:am3d="http://schemas.microsoft.com/office/drawing/2017/model3d" xmlns:o="urn:schemas-microsoft-com:office:office" xmlns:r="http://schemas.openxmlformats.org/officeDocument/2006/relationships" xmlns:m="http://schemas.openxmlformats.org/officeDocument/2006/math" xmlns:v="urn:schemas-microsoft-com:vml" xmlns:wp14="http://schemas.microsoft.com/office/word/2010/wordprocessingDrawing" xmlns:wp="http://schemas.openxmlformats.org/drawingml/2006/wordprocessingDrawing" xmlns:w10="urn:schemas-microsoft-com:office:word" xmlns:w="http://schemas.openxmlformats.org/wordprocessingml/2006/main" xmlns:w14="http://schemas.microsoft.com/office/word/2010/wordml" xmlns:w15="http://schemas.microsoft.com/office/word/2012/wordml" xmlns:w16cex="http://schemas.microsoft.com/office/word/2018/wordml/cex" xmlns:w16cid="http://schemas.microsoft.com/office/word/2016/wordml/cid" xmlns:w16="http://schemas.microsoft.com/office/word/2018/wordml" xmlns:w16se="http://schemas.microsoft.com/office/word/2015/wordml/symex" xmlns:wpg="http://schemas.microsoft.com/office/word/2010/wordprocessingGroup" xmlns:wpi="http://schemas.microsoft.com/office/word/2010/wordprocessingInk" xmlns:wne="http://schemas.microsoft.com/office/word/2006/wordml" xmlns:wps="http://schemas.microsoft.com/office/word/2010/wordprocessingShape" mc:Ignorable="w14 w15 w16se w16cid w16 w16cex wp14">
   <w:body>
     <w:p>
       <w:pPr>
@@ -249,8 +249,175 @@
         </w:rPr>
         <w:t>Mrinal: Deep Learning</w:t>
       </w:r>
-      <w:bookmarkStart w:id="0" w:name="_GoBack"/>
-      <w:bookmarkEnd w:id="0"/>
+    </w:p>
+    <w:p>
+      <w:pPr>
+        <w:rPr>
+          <w:rFonts w:ascii="Verdana" w:hAnsi="Verdana"/>
+          <w:lang w:val="en-US"/>
+        </w:rPr>
+      </w:pPr>
+    </w:p>
+    <w:p>
+      <w:pPr>
+        <w:rPr>
+          <w:rFonts w:ascii="Verdana" w:hAnsi="Verdana"/>
+          <w:lang w:val="en-US"/>
+        </w:rPr>
+      </w:pPr>
+    </w:p>
+    <w:p>
+      <w:pPr>
+        <w:rPr>
+          <w:rFonts w:ascii="Verdana" w:hAnsi="Verdana"/>
+          <w:b/>
+          <w:bCs/>
+          <w:lang w:val="en-US"/>
+        </w:rPr>
+      </w:pPr>
+      <w:r>
+        <w:rPr>
+          <w:rFonts w:ascii="Verdana" w:hAnsi="Verdana"/>
+          <w:b/>
+          <w:bCs/>
+          <w:lang w:val="en-US"/>
+        </w:rPr>
+        <w:t>Meeting 2 (23/03/2020): Zoom Call (3: India, 1: Ireland)</w:t>
+      </w:r>
+    </w:p>
+    <w:p>
+      <w:pPr>
+        <w:pStyle w:val="ListParagraph"/>
+        <w:numPr>
+          <w:ilvl w:val="0"/>
+          <w:numId w:val="2"/>
+        </w:numPr>
+        <w:rPr>
+          <w:rFonts w:ascii="Verdana" w:hAnsi="Verdana"/>
+          <w:lang w:val="en-US"/>
+        </w:rPr>
+      </w:pPr>
+      <w:r>
+        <w:rPr>
+          <w:rFonts w:ascii="Verdana" w:hAnsi="Verdana"/>
+          <w:lang w:val="en-US"/>
+        </w:rPr>
+        <w:t>Collected the research and source code for different algorithms from each individual</w:t>
+      </w:r>
+    </w:p>
+    <w:p>
+      <w:pPr>
+        <w:pStyle w:val="ListParagraph"/>
+        <w:numPr>
+          <w:ilvl w:val="0"/>
+          <w:numId w:val="2"/>
+        </w:numPr>
+        <w:rPr>
+          <w:rFonts w:ascii="Verdana" w:hAnsi="Verdana"/>
+          <w:lang w:val="en-US"/>
+        </w:rPr>
+      </w:pPr>
+      <w:r>
+        <w:rPr>
+          <w:rFonts w:ascii="Verdana" w:hAnsi="Verdana"/>
+          <w:lang w:val="en-US"/>
+        </w:rPr>
+        <w:t>Finalized</w:t>
+      </w:r>
+      <w:r>
+        <w:rPr>
+          <w:rFonts w:ascii="Verdana" w:hAnsi="Verdana"/>
+          <w:lang w:val="en-US"/>
+        </w:rPr>
+        <w:t xml:space="preserve"> three algorithms to go forward with PCA, ICA, NF</w:t>
+      </w:r>
+    </w:p>
+    <w:p>
+      <w:pPr>
+        <w:pStyle w:val="ListParagraph"/>
+        <w:numPr>
+          <w:ilvl w:val="0"/>
+          <w:numId w:val="2"/>
+        </w:numPr>
+        <w:rPr>
+          <w:rFonts w:ascii="Verdana" w:hAnsi="Verdana"/>
+          <w:lang w:val="en-US"/>
+        </w:rPr>
+      </w:pPr>
+      <w:r>
+        <w:rPr>
+          <w:rFonts w:ascii="Verdana" w:hAnsi="Verdana"/>
+          <w:lang w:val="en-US"/>
+        </w:rPr>
+        <w:t>Decided to ignore LDA due to some challenges faced.</w:t>
+      </w:r>
+    </w:p>
+    <w:p>
+      <w:pPr>
+        <w:pStyle w:val="ListParagraph"/>
+        <w:numPr>
+          <w:ilvl w:val="0"/>
+          <w:numId w:val="2"/>
+        </w:numPr>
+        <w:rPr>
+          <w:rFonts w:ascii="Verdana" w:hAnsi="Verdana"/>
+          <w:lang w:val="en-US"/>
+        </w:rPr>
+      </w:pPr>
+      <w:r>
+        <w:rPr>
+          <w:rFonts w:ascii="Verdana" w:hAnsi="Verdana"/>
+          <w:lang w:val="en-US"/>
+        </w:rPr>
+        <w:t xml:space="preserve">Prateek to work on aggregating the source code and pushing it on </w:t>
+      </w:r>
+      <w:r>
+        <w:rPr>
+          <w:rFonts w:ascii="Verdana" w:hAnsi="Verdana"/>
+          <w:lang w:val="en-US"/>
+        </w:rPr>
+        <w:t>GitHub</w:t>
+      </w:r>
+    </w:p>
+    <w:p>
+      <w:pPr>
+        <w:pStyle w:val="ListParagraph"/>
+        <w:numPr>
+          <w:ilvl w:val="0"/>
+          <w:numId w:val="2"/>
+        </w:numPr>
+        <w:rPr>
+          <w:rFonts w:ascii="Verdana" w:hAnsi="Verdana"/>
+          <w:lang w:val="en-US"/>
+        </w:rPr>
+      </w:pPr>
+      <w:r>
+        <w:rPr>
+          <w:rFonts w:ascii="Verdana" w:hAnsi="Verdana"/>
+          <w:lang w:val="en-US"/>
+        </w:rPr>
+        <w:t>Mrinal, Rishi and Shubham to work on collecting report data for each algorithm finalized.</w:t>
+      </w:r>
+    </w:p>
+    <w:p>
+      <w:pPr>
+        <w:pStyle w:val="ListParagraph"/>
+        <w:numPr>
+          <w:ilvl w:val="0"/>
+          <w:numId w:val="2"/>
+        </w:numPr>
+        <w:rPr>
+          <w:rFonts w:ascii="Verdana" w:hAnsi="Verdana"/>
+          <w:lang w:val="en-US"/>
+        </w:rPr>
+      </w:pPr>
+      <w:r>
+        <w:rPr>
+          <w:rFonts w:ascii="Verdana" w:hAnsi="Verdana"/>
+          <w:lang w:val="en-US"/>
+        </w:rPr>
+        <w:t>Prateek to work on generating graphs, comparative study graphs and push it on github</w:t>
+      </w:r>
     </w:p>
     <w:sectPr>
       <w:pgSz w:w="11900" w:h="16840"/>
@@ -263,7 +430,7 @@
 </file>
 
 <file path=word/numbering.xml><?xml version="1.0" encoding="utf-8"?>
-<w:numbering xmlns:wpc="http://schemas.microsoft.com/office/word/2010/wordprocessingCanvas" xmlns:cx="http://schemas.microsoft.com/office/drawing/2014/chartex" xmlns:cx1="http://schemas.microsoft.com/office/drawing/2015/9/8/chartex" xmlns:cx2="http://schemas.microsoft.com/office/drawing/2015/10/21/chartex" xmlns:cx3="http://schemas.microsoft.com/office/drawing/2016/5/9/chartex" xmlns:cx4="http://schemas.microsoft.com/office/drawing/2016/5/10/chartex" xmlns:cx5="http://schemas.microsoft.com/office/drawing/2016/5/11/chartex" xmlns:cx6="http://schemas.microsoft.com/office/drawing/2016/5/12/chartex" xmlns:cx7="http://schemas.microsoft.com/office/drawing/2016/5/13/chartex" xmlns:cx8="http://schemas.microsoft.com/office/drawing/2016/5/14/chartex" xmlns:mc="http://schemas.openxmlformats.org/markup-compatibility/2006" xmlns:aink="http://schemas.microsoft.com/office/drawing/2016/ink" xmlns:am3d="http://schemas.microsoft.com/office/drawing/2017/model3d" xmlns:o="urn:schemas-microsoft-com:office:office" xmlns:r="http://schemas.openxmlformats.org/officeDocument/2006/relationships" xmlns:m="http://schemas.openxmlformats.org/officeDocument/2006/math" xmlns:v="urn:schemas-microsoft-com:vml" xmlns:wp14="http://schemas.microsoft.com/office/word/2010/wordprocessingDrawing" xmlns:wp="http://schemas.openxmlformats.org/drawingml/2006/wordprocessingDrawing" xmlns:w10="urn:schemas-microsoft-com:office:word" xmlns:w="http://schemas.openxmlformats.org/wordprocessingml/2006/main" xmlns:w14="http://schemas.microsoft.com/office/word/2010/wordml" xmlns:w15="http://schemas.microsoft.com/office/word/2012/wordml" xmlns:w16cid="http://schemas.microsoft.com/office/word/2016/wordml/cid" xmlns:w16se="http://schemas.microsoft.com/office/word/2015/wordml/symex" xmlns:wpg="http://schemas.microsoft.com/office/word/2010/wordprocessingGroup" xmlns:wpi="http://schemas.microsoft.com/office/word/2010/wordprocessingInk" xmlns:wne="http://schemas.microsoft.com/office/word/2006/wordml" xmlns:wps="http://schemas.microsoft.com/office/word/2010/wordprocessingShape" mc:Ignorable="w14 w15 w16se w16cid wp14">
+<w:numbering xmlns:wpc="http://schemas.microsoft.com/office/word/2010/wordprocessingCanvas" xmlns:cx="http://schemas.microsoft.com/office/drawing/2014/chartex" xmlns:cx1="http://schemas.microsoft.com/office/drawing/2015/9/8/chartex" xmlns:cx2="http://schemas.microsoft.com/office/drawing/2015/10/21/chartex" xmlns:cx3="http://schemas.microsoft.com/office/drawing/2016/5/9/chartex" xmlns:cx4="http://schemas.microsoft.com/office/drawing/2016/5/10/chartex" xmlns:cx5="http://schemas.microsoft.com/office/drawing/2016/5/11/chartex" xmlns:cx6="http://schemas.microsoft.com/office/drawing/2016/5/12/chartex" xmlns:cx7="http://schemas.microsoft.com/office/drawing/2016/5/13/chartex" xmlns:cx8="http://schemas.microsoft.com/office/drawing/2016/5/14/chartex" xmlns:mc="http://schemas.openxmlformats.org/markup-compatibility/2006" xmlns:aink="http://schemas.microsoft.com/office/drawing/2016/ink" xmlns:am3d="http://schemas.microsoft.com/office/drawing/2017/model3d" xmlns:o="urn:schemas-microsoft-com:office:office" xmlns:r="http://schemas.openxmlformats.org/officeDocument/2006/relationships" xmlns:m="http://schemas.openxmlformats.org/officeDocument/2006/math" xmlns:v="urn:schemas-microsoft-com:vml" xmlns:wp14="http://schemas.microsoft.com/office/word/2010/wordprocessingDrawing" xmlns:wp="http://schemas.openxmlformats.org/drawingml/2006/wordprocessingDrawing" xmlns:w10="urn:schemas-microsoft-com:office:word" xmlns:w="http://schemas.openxmlformats.org/wordprocessingml/2006/main" xmlns:w14="http://schemas.microsoft.com/office/word/2010/wordml" xmlns:w15="http://schemas.microsoft.com/office/word/2012/wordml" xmlns:w16cex="http://schemas.microsoft.com/office/word/2018/wordml/cex" xmlns:w16cid="http://schemas.microsoft.com/office/word/2016/wordml/cid" xmlns:w16="http://schemas.microsoft.com/office/word/2018/wordml" xmlns:w16se="http://schemas.microsoft.com/office/word/2015/wordml/symex" xmlns:wpg="http://schemas.microsoft.com/office/word/2010/wordprocessingGroup" xmlns:wpi="http://schemas.microsoft.com/office/word/2010/wordprocessingInk" xmlns:wne="http://schemas.microsoft.com/office/word/2006/wordml" xmlns:wps="http://schemas.microsoft.com/office/word/2010/wordprocessingShape" mc:Ignorable="w14 w15 w16se w16cid w16 w16cex wp14">
   <w:abstractNum w:abstractNumId="0" w15:restartNumberingAfterBreak="0">
     <w:nsid w:val="592C3CBF"/>
     <w:multiLevelType w:val="hybridMultilevel"/>
@@ -353,14 +520,106 @@
       </w:pPr>
     </w:lvl>
   </w:abstractNum>
+  <w:abstractNum w:abstractNumId="1" w15:restartNumberingAfterBreak="0">
+    <w:nsid w:val="759A6433"/>
+    <w:multiLevelType w:val="hybridMultilevel"/>
+    <w:tmpl w:val="835A79FA"/>
+    <w:lvl w:ilvl="0" w:tplc="0809000F">
+      <w:start w:val="1"/>
+      <w:numFmt w:val="decimal"/>
+      <w:lvlText w:val="%1."/>
+      <w:lvlJc w:val="left"/>
+      <w:pPr>
+        <w:ind w:left="720" w:hanging="360"/>
+      </w:pPr>
+      <w:rPr>
+        <w:rFonts w:hint="default"/>
+      </w:rPr>
+    </w:lvl>
+    <w:lvl w:ilvl="1" w:tplc="08090019" w:tentative="1">
+      <w:start w:val="1"/>
+      <w:numFmt w:val="lowerLetter"/>
+      <w:lvlText w:val="%2."/>
+      <w:lvlJc w:val="left"/>
+      <w:pPr>
+        <w:ind w:left="1440" w:hanging="360"/>
+      </w:pPr>
+    </w:lvl>
+    <w:lvl w:ilvl="2" w:tplc="0809001B" w:tentative="1">
+      <w:start w:val="1"/>
+      <w:numFmt w:val="lowerRoman"/>
+      <w:lvlText w:val="%3."/>
+      <w:lvlJc w:val="right"/>
+      <w:pPr>
+        <w:ind w:left="2160" w:hanging="180"/>
+      </w:pPr>
+    </w:lvl>
+    <w:lvl w:ilvl="3" w:tplc="0809000F" w:tentative="1">
+      <w:start w:val="1"/>
+      <w:numFmt w:val="decimal"/>
+      <w:lvlText w:val="%4."/>
+      <w:lvlJc w:val="left"/>
+      <w:pPr>
+        <w:ind w:left="2880" w:hanging="360"/>
+      </w:pPr>
+    </w:lvl>
+    <w:lvl w:ilvl="4" w:tplc="08090019" w:tentative="1">
+      <w:start w:val="1"/>
+      <w:numFmt w:val="lowerLetter"/>
+      <w:lvlText w:val="%5."/>
+      <w:lvlJc w:val="left"/>
+      <w:pPr>
+        <w:ind w:left="3600" w:hanging="360"/>
+      </w:pPr>
+    </w:lvl>
+    <w:lvl w:ilvl="5" w:tplc="0809001B" w:tentative="1">
+      <w:start w:val="1"/>
+      <w:numFmt w:val="lowerRoman"/>
+      <w:lvlText w:val="%6."/>
+      <w:lvlJc w:val="right"/>
+      <w:pPr>
+        <w:ind w:left="4320" w:hanging="180"/>
+      </w:pPr>
+    </w:lvl>
+    <w:lvl w:ilvl="6" w:tplc="0809000F" w:tentative="1">
+      <w:start w:val="1"/>
+      <w:numFmt w:val="decimal"/>
+      <w:lvlText w:val="%7."/>
+      <w:lvlJc w:val="left"/>
+      <w:pPr>
+        <w:ind w:left="5040" w:hanging="360"/>
+      </w:pPr>
+    </w:lvl>
+    <w:lvl w:ilvl="7" w:tplc="08090019" w:tentative="1">
+      <w:start w:val="1"/>
+      <w:numFmt w:val="lowerLetter"/>
+      <w:lvlText w:val="%8."/>
+      <w:lvlJc w:val="left"/>
+      <w:pPr>
+        <w:ind w:left="5760" w:hanging="360"/>
+      </w:pPr>
+    </w:lvl>
+    <w:lvl w:ilvl="8" w:tplc="0809001B" w:tentative="1">
+      <w:start w:val="1"/>
+      <w:numFmt w:val="lowerRoman"/>
+      <w:lvlText w:val="%9."/>
+      <w:lvlJc w:val="right"/>
+      <w:pPr>
+        <w:ind w:left="6480" w:hanging="180"/>
+      </w:pPr>
+    </w:lvl>
+  </w:abstractNum>
   <w:num w:numId="1">
     <w:abstractNumId w:val="0"/>
+  </w:num>
+  <w:num w:numId="2">
+    <w:abstractNumId w:val="1"/>
   </w:num>
 </w:numbering>
 </file>
 
 <file path=word/styles.xml><?xml version="1.0" encoding="utf-8"?>
-<w:styles xmlns:mc="http://schemas.openxmlformats.org/markup-compatibility/2006" xmlns:r="http://schemas.openxmlformats.org/officeDocument/2006/relationships" xmlns:w="http://schemas.openxmlformats.org/wordprocessingml/2006/main" xmlns:w14="http://schemas.microsoft.com/office/word/2010/wordml" xmlns:w15="http://schemas.microsoft.com/office/word/2012/wordml" xmlns:w16cid="http://schemas.microsoft.com/office/word/2016/wordml/cid" xmlns:w16se="http://schemas.microsoft.com/office/word/2015/wordml/symex" mc:Ignorable="w14 w15 w16se w16cid">
+<w:styles xmlns:mc="http://schemas.openxmlformats.org/markup-compatibility/2006" xmlns:r="http://schemas.openxmlformats.org/officeDocument/2006/relationships" xmlns:w="http://schemas.openxmlformats.org/wordprocessingml/2006/main" xmlns:w14="http://schemas.microsoft.com/office/word/2010/wordml" xmlns:w15="http://schemas.microsoft.com/office/word/2012/wordml" xmlns:w16cex="http://schemas.microsoft.com/office/word/2018/wordml/cex" xmlns:w16cid="http://schemas.microsoft.com/office/word/2016/wordml/cid" xmlns:w16="http://schemas.microsoft.com/office/word/2018/wordml" xmlns:w16se="http://schemas.microsoft.com/office/word/2015/wordml/symex" mc:Ignorable="w14 w15 w16se w16cid w16 w16cex">
   <w:docDefaults>
     <w:rPrDefault>
       <w:rPr>

</xml_diff>

<commit_message>
added images/graphs and reports 1st version
</commit_message>
<xml_diff>
--- a/todo-mom.docx
+++ b/todo-mom.docx
@@ -416,7 +416,175 @@
           <w:rFonts w:ascii="Verdana" w:hAnsi="Verdana"/>
           <w:lang w:val="en-US"/>
         </w:rPr>
-        <w:t>Prateek to work on generating graphs, comparative study graphs and push it on github</w:t>
+        <w:t xml:space="preserve">Prateek to work on generating graphs, comparative study graphs and push it on </w:t>
+      </w:r>
+      <w:proofErr w:type="spellStart"/>
+      <w:r>
+        <w:rPr>
+          <w:rFonts w:ascii="Verdana" w:hAnsi="Verdana"/>
+          <w:lang w:val="en-US"/>
+        </w:rPr>
+        <w:t>github</w:t>
+      </w:r>
+      <w:proofErr w:type="spellEnd"/>
+    </w:p>
+    <w:p>
+      <w:pPr>
+        <w:rPr>
+          <w:rFonts w:ascii="Verdana" w:hAnsi="Verdana"/>
+          <w:lang w:val="en-US"/>
+        </w:rPr>
+      </w:pPr>
+    </w:p>
+    <w:p>
+      <w:pPr>
+        <w:rPr>
+          <w:rFonts w:ascii="Verdana" w:hAnsi="Verdana"/>
+          <w:lang w:val="en-US"/>
+        </w:rPr>
+      </w:pPr>
+    </w:p>
+    <w:p>
+      <w:pPr>
+        <w:rPr>
+          <w:rFonts w:ascii="Verdana" w:hAnsi="Verdana"/>
+          <w:b/>
+          <w:bCs/>
+          <w:lang w:val="en-US"/>
+        </w:rPr>
+      </w:pPr>
+      <w:r>
+        <w:rPr>
+          <w:rFonts w:ascii="Verdana" w:hAnsi="Verdana"/>
+          <w:b/>
+          <w:bCs/>
+          <w:lang w:val="en-US"/>
+        </w:rPr>
+        <w:t xml:space="preserve">Meeting </w:t>
+      </w:r>
+      <w:r>
+        <w:rPr>
+          <w:rFonts w:ascii="Verdana" w:hAnsi="Verdana"/>
+          <w:b/>
+          <w:bCs/>
+          <w:lang w:val="en-US"/>
+        </w:rPr>
+        <w:t>3</w:t>
+      </w:r>
+      <w:r>
+        <w:rPr>
+          <w:rFonts w:ascii="Verdana" w:hAnsi="Verdana"/>
+          <w:b/>
+          <w:bCs/>
+          <w:lang w:val="en-US"/>
+        </w:rPr>
+        <w:t xml:space="preserve"> (</w:t>
+      </w:r>
+      <w:r>
+        <w:rPr>
+          <w:rFonts w:ascii="Verdana" w:hAnsi="Verdana"/>
+          <w:b/>
+          <w:bCs/>
+          <w:lang w:val="en-US"/>
+        </w:rPr>
+        <w:t>30</w:t>
+      </w:r>
+      <w:r>
+        <w:rPr>
+          <w:rFonts w:ascii="Verdana" w:hAnsi="Verdana"/>
+          <w:b/>
+          <w:bCs/>
+          <w:lang w:val="en-US"/>
+        </w:rPr>
+        <w:t>/03/2020): Zoom Call (3: India, 1: Ireland)</w:t>
+      </w:r>
+    </w:p>
+    <w:p>
+      <w:pPr>
+        <w:pStyle w:val="ListParagraph"/>
+        <w:numPr>
+          <w:ilvl w:val="0"/>
+          <w:numId w:val="3"/>
+        </w:numPr>
+        <w:rPr>
+          <w:rFonts w:ascii="Verdana" w:hAnsi="Verdana"/>
+          <w:lang w:val="en-US"/>
+        </w:rPr>
+      </w:pPr>
+      <w:r>
+        <w:rPr>
+          <w:rFonts w:ascii="Verdana" w:hAnsi="Verdana"/>
+          <w:lang w:val="en-US"/>
+        </w:rPr>
+        <w:t xml:space="preserve">Generated/Added required images/graphs on </w:t>
+      </w:r>
+      <w:r>
+        <w:rPr>
+          <w:rFonts w:ascii="Verdana" w:hAnsi="Verdana"/>
+          <w:lang w:val="en-US"/>
+        </w:rPr>
+        <w:t>GitHub</w:t>
+      </w:r>
+      <w:r>
+        <w:rPr>
+          <w:rFonts w:ascii="Verdana" w:hAnsi="Verdana"/>
+          <w:lang w:val="en-US"/>
+        </w:rPr>
+        <w:t xml:space="preserve">: </w:t>
+      </w:r>
+      <w:r>
+        <w:rPr>
+          <w:rFonts w:ascii="Verdana" w:hAnsi="Verdana"/>
+          <w:lang w:val="en-US"/>
+        </w:rPr>
+        <w:t>Prateek</w:t>
+      </w:r>
+    </w:p>
+    <w:p>
+      <w:pPr>
+        <w:pStyle w:val="ListParagraph"/>
+        <w:numPr>
+          <w:ilvl w:val="0"/>
+          <w:numId w:val="3"/>
+        </w:numPr>
+        <w:rPr>
+          <w:rFonts w:ascii="Verdana" w:hAnsi="Verdana"/>
+          <w:lang w:val="en-US"/>
+        </w:rPr>
+      </w:pPr>
+      <w:r>
+        <w:rPr>
+          <w:rFonts w:ascii="Verdana" w:hAnsi="Verdana"/>
+          <w:lang w:val="en-US"/>
+        </w:rPr>
+        <w:t xml:space="preserve">Mrinal, Rishi and Shubham </w:t>
+      </w:r>
+      <w:r>
+        <w:rPr>
+          <w:rFonts w:ascii="Verdana" w:hAnsi="Verdana"/>
+          <w:lang w:val="en-US"/>
+        </w:rPr>
+        <w:t>collaborated to write different parts of the report based on three algorithms PCA, ICA, NMF.</w:t>
+      </w:r>
+    </w:p>
+    <w:p>
+      <w:pPr>
+        <w:pStyle w:val="ListParagraph"/>
+        <w:numPr>
+          <w:ilvl w:val="0"/>
+          <w:numId w:val="3"/>
+        </w:numPr>
+        <w:rPr>
+          <w:rFonts w:ascii="Verdana" w:hAnsi="Verdana"/>
+          <w:lang w:val="en-US"/>
+        </w:rPr>
+      </w:pPr>
+      <w:r>
+        <w:rPr>
+          <w:rFonts w:ascii="Verdana" w:hAnsi="Verdana"/>
+          <w:lang w:val="en-US"/>
+        </w:rPr>
+        <w:t>To work further into enhancing the report and completing the introduction, abstract and references section</w:t>
       </w:r>
     </w:p>
     <w:sectPr>
@@ -432,6 +600,208 @@
 <file path=word/numbering.xml><?xml version="1.0" encoding="utf-8"?>
 <w:numbering xmlns:wpc="http://schemas.microsoft.com/office/word/2010/wordprocessingCanvas" xmlns:cx="http://schemas.microsoft.com/office/drawing/2014/chartex" xmlns:cx1="http://schemas.microsoft.com/office/drawing/2015/9/8/chartex" xmlns:cx2="http://schemas.microsoft.com/office/drawing/2015/10/21/chartex" xmlns:cx3="http://schemas.microsoft.com/office/drawing/2016/5/9/chartex" xmlns:cx4="http://schemas.microsoft.com/office/drawing/2016/5/10/chartex" xmlns:cx5="http://schemas.microsoft.com/office/drawing/2016/5/11/chartex" xmlns:cx6="http://schemas.microsoft.com/office/drawing/2016/5/12/chartex" xmlns:cx7="http://schemas.microsoft.com/office/drawing/2016/5/13/chartex" xmlns:cx8="http://schemas.microsoft.com/office/drawing/2016/5/14/chartex" xmlns:mc="http://schemas.openxmlformats.org/markup-compatibility/2006" xmlns:aink="http://schemas.microsoft.com/office/drawing/2016/ink" xmlns:am3d="http://schemas.microsoft.com/office/drawing/2017/model3d" xmlns:o="urn:schemas-microsoft-com:office:office" xmlns:r="http://schemas.openxmlformats.org/officeDocument/2006/relationships" xmlns:m="http://schemas.openxmlformats.org/officeDocument/2006/math" xmlns:v="urn:schemas-microsoft-com:vml" xmlns:wp14="http://schemas.microsoft.com/office/word/2010/wordprocessingDrawing" xmlns:wp="http://schemas.openxmlformats.org/drawingml/2006/wordprocessingDrawing" xmlns:w10="urn:schemas-microsoft-com:office:word" xmlns:w="http://schemas.openxmlformats.org/wordprocessingml/2006/main" xmlns:w14="http://schemas.microsoft.com/office/word/2010/wordml" xmlns:w15="http://schemas.microsoft.com/office/word/2012/wordml" xmlns:w16cex="http://schemas.microsoft.com/office/word/2018/wordml/cex" xmlns:w16cid="http://schemas.microsoft.com/office/word/2016/wordml/cid" xmlns:w16="http://schemas.microsoft.com/office/word/2018/wordml" xmlns:w16se="http://schemas.microsoft.com/office/word/2015/wordml/symex" xmlns:wpg="http://schemas.microsoft.com/office/word/2010/wordprocessingGroup" xmlns:wpi="http://schemas.microsoft.com/office/word/2010/wordprocessingInk" xmlns:wne="http://schemas.microsoft.com/office/word/2006/wordml" xmlns:wps="http://schemas.microsoft.com/office/word/2010/wordprocessingShape" mc:Ignorable="w14 w15 w16se w16cid w16 w16cex wp14">
   <w:abstractNum w:abstractNumId="0" w15:restartNumberingAfterBreak="0">
+    <w:nsid w:val="33B86127"/>
+    <w:multiLevelType w:val="hybridMultilevel"/>
+    <w:tmpl w:val="B98E05A0"/>
+    <w:lvl w:ilvl="0" w:tplc="08090001">
+      <w:start w:val="1"/>
+      <w:numFmt w:val="bullet"/>
+      <w:lvlText w:val=""/>
+      <w:lvlJc w:val="left"/>
+      <w:pPr>
+        <w:ind w:left="1440" w:hanging="360"/>
+      </w:pPr>
+      <w:rPr>
+        <w:rFonts w:ascii="Symbol" w:hAnsi="Symbol" w:cs="Symbol" w:hint="default"/>
+      </w:rPr>
+    </w:lvl>
+    <w:lvl w:ilvl="1" w:tplc="08090003" w:tentative="1">
+      <w:start w:val="1"/>
+      <w:numFmt w:val="bullet"/>
+      <w:lvlText w:val="o"/>
+      <w:lvlJc w:val="left"/>
+      <w:pPr>
+        <w:ind w:left="2160" w:hanging="360"/>
+      </w:pPr>
+      <w:rPr>
+        <w:rFonts w:ascii="Courier New" w:hAnsi="Courier New" w:cs="Courier New" w:hint="default"/>
+      </w:rPr>
+    </w:lvl>
+    <w:lvl w:ilvl="2" w:tplc="08090005" w:tentative="1">
+      <w:start w:val="1"/>
+      <w:numFmt w:val="bullet"/>
+      <w:lvlText w:val=""/>
+      <w:lvlJc w:val="left"/>
+      <w:pPr>
+        <w:ind w:left="2880" w:hanging="360"/>
+      </w:pPr>
+      <w:rPr>
+        <w:rFonts w:ascii="Wingdings" w:hAnsi="Wingdings" w:cs="Wingdings" w:hint="default"/>
+      </w:rPr>
+    </w:lvl>
+    <w:lvl w:ilvl="3" w:tplc="08090001" w:tentative="1">
+      <w:start w:val="1"/>
+      <w:numFmt w:val="bullet"/>
+      <w:lvlText w:val=""/>
+      <w:lvlJc w:val="left"/>
+      <w:pPr>
+        <w:ind w:left="3600" w:hanging="360"/>
+      </w:pPr>
+      <w:rPr>
+        <w:rFonts w:ascii="Symbol" w:hAnsi="Symbol" w:cs="Symbol" w:hint="default"/>
+      </w:rPr>
+    </w:lvl>
+    <w:lvl w:ilvl="4" w:tplc="08090003" w:tentative="1">
+      <w:start w:val="1"/>
+      <w:numFmt w:val="bullet"/>
+      <w:lvlText w:val="o"/>
+      <w:lvlJc w:val="left"/>
+      <w:pPr>
+        <w:ind w:left="4320" w:hanging="360"/>
+      </w:pPr>
+      <w:rPr>
+        <w:rFonts w:ascii="Courier New" w:hAnsi="Courier New" w:cs="Courier New" w:hint="default"/>
+      </w:rPr>
+    </w:lvl>
+    <w:lvl w:ilvl="5" w:tplc="08090005" w:tentative="1">
+      <w:start w:val="1"/>
+      <w:numFmt w:val="bullet"/>
+      <w:lvlText w:val=""/>
+      <w:lvlJc w:val="left"/>
+      <w:pPr>
+        <w:ind w:left="5040" w:hanging="360"/>
+      </w:pPr>
+      <w:rPr>
+        <w:rFonts w:ascii="Wingdings" w:hAnsi="Wingdings" w:cs="Wingdings" w:hint="default"/>
+      </w:rPr>
+    </w:lvl>
+    <w:lvl w:ilvl="6" w:tplc="08090001" w:tentative="1">
+      <w:start w:val="1"/>
+      <w:numFmt w:val="bullet"/>
+      <w:lvlText w:val=""/>
+      <w:lvlJc w:val="left"/>
+      <w:pPr>
+        <w:ind w:left="5760" w:hanging="360"/>
+      </w:pPr>
+      <w:rPr>
+        <w:rFonts w:ascii="Symbol" w:hAnsi="Symbol" w:cs="Symbol" w:hint="default"/>
+      </w:rPr>
+    </w:lvl>
+    <w:lvl w:ilvl="7" w:tplc="08090003" w:tentative="1">
+      <w:start w:val="1"/>
+      <w:numFmt w:val="bullet"/>
+      <w:lvlText w:val="o"/>
+      <w:lvlJc w:val="left"/>
+      <w:pPr>
+        <w:ind w:left="6480" w:hanging="360"/>
+      </w:pPr>
+      <w:rPr>
+        <w:rFonts w:ascii="Courier New" w:hAnsi="Courier New" w:cs="Courier New" w:hint="default"/>
+      </w:rPr>
+    </w:lvl>
+    <w:lvl w:ilvl="8" w:tplc="08090005" w:tentative="1">
+      <w:start w:val="1"/>
+      <w:numFmt w:val="bullet"/>
+      <w:lvlText w:val=""/>
+      <w:lvlJc w:val="left"/>
+      <w:pPr>
+        <w:ind w:left="7200" w:hanging="360"/>
+      </w:pPr>
+      <w:rPr>
+        <w:rFonts w:ascii="Wingdings" w:hAnsi="Wingdings" w:cs="Wingdings" w:hint="default"/>
+      </w:rPr>
+    </w:lvl>
+  </w:abstractNum>
+  <w:abstractNum w:abstractNumId="1" w15:restartNumberingAfterBreak="0">
+    <w:nsid w:val="3DF1067A"/>
+    <w:multiLevelType w:val="hybridMultilevel"/>
+    <w:tmpl w:val="1338CD46"/>
+    <w:lvl w:ilvl="0" w:tplc="0809000F">
+      <w:start w:val="1"/>
+      <w:numFmt w:val="decimal"/>
+      <w:lvlText w:val="%1."/>
+      <w:lvlJc w:val="left"/>
+      <w:pPr>
+        <w:ind w:left="720" w:hanging="360"/>
+      </w:pPr>
+      <w:rPr>
+        <w:rFonts w:hint="default"/>
+      </w:rPr>
+    </w:lvl>
+    <w:lvl w:ilvl="1" w:tplc="08090019" w:tentative="1">
+      <w:start w:val="1"/>
+      <w:numFmt w:val="lowerLetter"/>
+      <w:lvlText w:val="%2."/>
+      <w:lvlJc w:val="left"/>
+      <w:pPr>
+        <w:ind w:left="1440" w:hanging="360"/>
+      </w:pPr>
+    </w:lvl>
+    <w:lvl w:ilvl="2" w:tplc="0809001B" w:tentative="1">
+      <w:start w:val="1"/>
+      <w:numFmt w:val="lowerRoman"/>
+      <w:lvlText w:val="%3."/>
+      <w:lvlJc w:val="right"/>
+      <w:pPr>
+        <w:ind w:left="2160" w:hanging="180"/>
+      </w:pPr>
+    </w:lvl>
+    <w:lvl w:ilvl="3" w:tplc="0809000F" w:tentative="1">
+      <w:start w:val="1"/>
+      <w:numFmt w:val="decimal"/>
+      <w:lvlText w:val="%4."/>
+      <w:lvlJc w:val="left"/>
+      <w:pPr>
+        <w:ind w:left="2880" w:hanging="360"/>
+      </w:pPr>
+    </w:lvl>
+    <w:lvl w:ilvl="4" w:tplc="08090019" w:tentative="1">
+      <w:start w:val="1"/>
+      <w:numFmt w:val="lowerLetter"/>
+      <w:lvlText w:val="%5."/>
+      <w:lvlJc w:val="left"/>
+      <w:pPr>
+        <w:ind w:left="3600" w:hanging="360"/>
+      </w:pPr>
+    </w:lvl>
+    <w:lvl w:ilvl="5" w:tplc="0809001B" w:tentative="1">
+      <w:start w:val="1"/>
+      <w:numFmt w:val="lowerRoman"/>
+      <w:lvlText w:val="%6."/>
+      <w:lvlJc w:val="right"/>
+      <w:pPr>
+        <w:ind w:left="4320" w:hanging="180"/>
+      </w:pPr>
+    </w:lvl>
+    <w:lvl w:ilvl="6" w:tplc="0809000F" w:tentative="1">
+      <w:start w:val="1"/>
+      <w:numFmt w:val="decimal"/>
+      <w:lvlText w:val="%7."/>
+      <w:lvlJc w:val="left"/>
+      <w:pPr>
+        <w:ind w:left="5040" w:hanging="360"/>
+      </w:pPr>
+    </w:lvl>
+    <w:lvl w:ilvl="7" w:tplc="08090019" w:tentative="1">
+      <w:start w:val="1"/>
+      <w:numFmt w:val="lowerLetter"/>
+      <w:lvlText w:val="%8."/>
+      <w:lvlJc w:val="left"/>
+      <w:pPr>
+        <w:ind w:left="5760" w:hanging="360"/>
+      </w:pPr>
+    </w:lvl>
+    <w:lvl w:ilvl="8" w:tplc="0809001B" w:tentative="1">
+      <w:start w:val="1"/>
+      <w:numFmt w:val="lowerRoman"/>
+      <w:lvlText w:val="%9."/>
+      <w:lvlJc w:val="right"/>
+      <w:pPr>
+        <w:ind w:left="6480" w:hanging="180"/>
+      </w:pPr>
+    </w:lvl>
+  </w:abstractNum>
+  <w:abstractNum w:abstractNumId="2" w15:restartNumberingAfterBreak="0">
     <w:nsid w:val="592C3CBF"/>
     <w:multiLevelType w:val="hybridMultilevel"/>
     <w:tmpl w:val="02AE2CF0"/>
@@ -520,7 +890,7 @@
       </w:pPr>
     </w:lvl>
   </w:abstractNum>
-  <w:abstractNum w:abstractNumId="1" w15:restartNumberingAfterBreak="0">
+  <w:abstractNum w:abstractNumId="3" w15:restartNumberingAfterBreak="0">
     <w:nsid w:val="759A6433"/>
     <w:multiLevelType w:val="hybridMultilevel"/>
     <w:tmpl w:val="835A79FA"/>
@@ -610,10 +980,16 @@
     </w:lvl>
   </w:abstractNum>
   <w:num w:numId="1">
-    <w:abstractNumId w:val="0"/>
+    <w:abstractNumId w:val="2"/>
   </w:num>
   <w:num w:numId="2">
+    <w:abstractNumId w:val="3"/>
+  </w:num>
+  <w:num w:numId="3">
     <w:abstractNumId w:val="1"/>
+  </w:num>
+  <w:num w:numId="4">
+    <w:abstractNumId w:val="0"/>
   </w:num>
 </w:numbering>
 </file>

</xml_diff>

<commit_message>
final report and txt file
</commit_message>
<xml_diff>
--- a/todo-mom.docx
+++ b/todo-mom.docx
@@ -47,16 +47,6 @@
         </w:rPr>
         <w:t>eeting</w:t>
       </w:r>
-    </w:p>
-    <w:p>
-      <w:pPr>
-        <w:rPr>
-          <w:rFonts w:ascii="Verdana" w:hAnsi="Verdana"/>
-          <w:b/>
-          <w:bCs/>
-          <w:lang w:val="en-US"/>
-        </w:rPr>
-      </w:pPr>
     </w:p>
     <w:p>
       <w:pPr>
@@ -207,7 +197,14 @@
           <w:rFonts w:ascii="Verdana" w:hAnsi="Verdana"/>
           <w:lang w:val="en-US"/>
         </w:rPr>
-        <w:t>Shubham: LDA</w:t>
+        <w:t xml:space="preserve">Shubham: </w:t>
+      </w:r>
+      <w:r>
+        <w:rPr>
+          <w:rFonts w:ascii="Verdana" w:hAnsi="Verdana"/>
+          <w:lang w:val="en-US"/>
+        </w:rPr>
+        <w:t>NMF</w:t>
       </w:r>
     </w:p>
     <w:p>
@@ -247,7 +244,14 @@
           <w:rFonts w:ascii="Verdana" w:hAnsi="Verdana"/>
           <w:lang w:val="en-US"/>
         </w:rPr>
-        <w:t>Mrinal: Deep Learning</w:t>
+        <w:t xml:space="preserve">Mrinal: </w:t>
+      </w:r>
+      <w:r>
+        <w:rPr>
+          <w:rFonts w:ascii="Verdana" w:hAnsi="Verdana"/>
+          <w:lang w:val="en-US"/>
+        </w:rPr>
+        <w:t>LDA</w:t>
       </w:r>
     </w:p>
     <w:p>
@@ -321,7 +325,21 @@
           <w:rFonts w:ascii="Verdana" w:hAnsi="Verdana"/>
           <w:lang w:val="en-US"/>
         </w:rPr>
-        <w:t xml:space="preserve"> three algorithms to go forward with PCA, ICA, NF</w:t>
+        <w:t xml:space="preserve"> three algorithms to go forward with PCA, ICA, N</w:t>
+      </w:r>
+      <w:r>
+        <w:rPr>
+          <w:rFonts w:ascii="Verdana" w:hAnsi="Verdana"/>
+          <w:lang w:val="en-US"/>
+        </w:rPr>
+        <w:t>M</w:t>
+      </w:r>
+      <w:r>
+        <w:rPr>
+          <w:rFonts w:ascii="Verdana" w:hAnsi="Verdana"/>
+          <w:lang w:val="en-US"/>
+        </w:rPr>
+        <w:t>F</w:t>
       </w:r>
     </w:p>
     <w:p>
@@ -832,16 +850,145 @@
           <w:rFonts w:ascii="Verdana" w:hAnsi="Verdana"/>
           <w:lang w:val="en-US"/>
         </w:rPr>
-        <w:t>Shubham to give a proof read to the report and finalize the changes.</w:t>
-      </w:r>
-    </w:p>
-    <w:p>
-      <w:pPr>
-        <w:rPr>
-          <w:rFonts w:ascii="Verdana" w:hAnsi="Verdana"/>
-          <w:lang w:val="en-US"/>
-        </w:rPr>
-      </w:pPr>
+        <w:t xml:space="preserve">Shubham to give a </w:t>
+      </w:r>
+      <w:proofErr w:type="gramStart"/>
+      <w:r>
+        <w:rPr>
+          <w:rFonts w:ascii="Verdana" w:hAnsi="Verdana"/>
+          <w:lang w:val="en-US"/>
+        </w:rPr>
+        <w:t>proof read</w:t>
+      </w:r>
+      <w:proofErr w:type="gramEnd"/>
+      <w:r>
+        <w:rPr>
+          <w:rFonts w:ascii="Verdana" w:hAnsi="Verdana"/>
+          <w:lang w:val="en-US"/>
+        </w:rPr>
+        <w:t xml:space="preserve"> to the report and finalize the changes.</w:t>
+      </w:r>
+    </w:p>
+    <w:p>
+      <w:pPr>
+        <w:rPr>
+          <w:rFonts w:ascii="Verdana" w:hAnsi="Verdana"/>
+          <w:lang w:val="en-US"/>
+        </w:rPr>
+      </w:pPr>
+    </w:p>
+    <w:p>
+      <w:pPr>
+        <w:rPr>
+          <w:rFonts w:ascii="Verdana" w:hAnsi="Verdana"/>
+          <w:b/>
+          <w:bCs/>
+          <w:lang w:val="en-US"/>
+        </w:rPr>
+      </w:pPr>
+      <w:r>
+        <w:rPr>
+          <w:rFonts w:ascii="Verdana" w:hAnsi="Verdana"/>
+          <w:b/>
+          <w:bCs/>
+          <w:lang w:val="en-US"/>
+        </w:rPr>
+        <w:t xml:space="preserve">Meeting </w:t>
+      </w:r>
+      <w:r>
+        <w:rPr>
+          <w:rFonts w:ascii="Verdana" w:hAnsi="Verdana"/>
+          <w:b/>
+          <w:bCs/>
+          <w:lang w:val="en-US"/>
+        </w:rPr>
+        <w:t>6</w:t>
+      </w:r>
+      <w:r>
+        <w:rPr>
+          <w:rFonts w:ascii="Verdana" w:hAnsi="Verdana"/>
+          <w:b/>
+          <w:bCs/>
+          <w:lang w:val="en-US"/>
+        </w:rPr>
+        <w:t xml:space="preserve"> (</w:t>
+      </w:r>
+      <w:r>
+        <w:rPr>
+          <w:rFonts w:ascii="Verdana" w:hAnsi="Verdana"/>
+          <w:b/>
+          <w:bCs/>
+          <w:lang w:val="en-US"/>
+        </w:rPr>
+        <w:t>11</w:t>
+      </w:r>
+      <w:r>
+        <w:rPr>
+          <w:rFonts w:ascii="Verdana" w:hAnsi="Verdana"/>
+          <w:b/>
+          <w:bCs/>
+          <w:lang w:val="en-US"/>
+        </w:rPr>
+        <w:t>/0</w:t>
+      </w:r>
+      <w:r>
+        <w:rPr>
+          <w:rFonts w:ascii="Verdana" w:hAnsi="Verdana"/>
+          <w:b/>
+          <w:bCs/>
+          <w:lang w:val="en-US"/>
+        </w:rPr>
+        <w:t>4</w:t>
+      </w:r>
+      <w:r>
+        <w:rPr>
+          <w:rFonts w:ascii="Verdana" w:hAnsi="Verdana"/>
+          <w:b/>
+          <w:bCs/>
+          <w:lang w:val="en-US"/>
+        </w:rPr>
+        <w:t>/2020): Zoom Call (3: India, 1: Ireland)</w:t>
+      </w:r>
+    </w:p>
+    <w:p>
+      <w:pPr>
+        <w:pStyle w:val="ListParagraph"/>
+        <w:numPr>
+          <w:ilvl w:val="0"/>
+          <w:numId w:val="7"/>
+        </w:numPr>
+        <w:rPr>
+          <w:rFonts w:ascii="Verdana" w:hAnsi="Verdana"/>
+          <w:lang w:val="en-US"/>
+        </w:rPr>
+      </w:pPr>
+      <w:r>
+        <w:rPr>
+          <w:rFonts w:ascii="Verdana" w:hAnsi="Verdana"/>
+          <w:lang w:val="en-US"/>
+        </w:rPr>
+        <w:t>Compiled final report over call</w:t>
+      </w:r>
+    </w:p>
+    <w:p>
+      <w:pPr>
+        <w:pStyle w:val="ListParagraph"/>
+        <w:numPr>
+          <w:ilvl w:val="0"/>
+          <w:numId w:val="7"/>
+        </w:numPr>
+        <w:rPr>
+          <w:rFonts w:ascii="Verdana" w:hAnsi="Verdana"/>
+          <w:lang w:val="en-US"/>
+        </w:rPr>
+      </w:pPr>
+      <w:r>
+        <w:rPr>
+          <w:rFonts w:ascii="Verdana" w:hAnsi="Verdana"/>
+          <w:lang w:val="en-US"/>
+        </w:rPr>
+        <w:t>Prateek to work on video and presentation</w:t>
+      </w:r>
     </w:p>
     <w:sectPr>
       <w:pgSz w:w="11900" w:h="16840"/>
@@ -1058,6 +1205,95 @@
     </w:lvl>
   </w:abstractNum>
   <w:abstractNum w:abstractNumId="2" w15:restartNumberingAfterBreak="0">
+    <w:nsid w:val="523167B3"/>
+    <w:multiLevelType w:val="hybridMultilevel"/>
+    <w:tmpl w:val="1338CD46"/>
+    <w:lvl w:ilvl="0" w:tplc="0809000F">
+      <w:start w:val="1"/>
+      <w:numFmt w:val="decimal"/>
+      <w:lvlText w:val="%1."/>
+      <w:lvlJc w:val="left"/>
+      <w:pPr>
+        <w:ind w:left="720" w:hanging="360"/>
+      </w:pPr>
+      <w:rPr>
+        <w:rFonts w:hint="default"/>
+      </w:rPr>
+    </w:lvl>
+    <w:lvl w:ilvl="1" w:tplc="08090019" w:tentative="1">
+      <w:start w:val="1"/>
+      <w:numFmt w:val="lowerLetter"/>
+      <w:lvlText w:val="%2."/>
+      <w:lvlJc w:val="left"/>
+      <w:pPr>
+        <w:ind w:left="1440" w:hanging="360"/>
+      </w:pPr>
+    </w:lvl>
+    <w:lvl w:ilvl="2" w:tplc="0809001B" w:tentative="1">
+      <w:start w:val="1"/>
+      <w:numFmt w:val="lowerRoman"/>
+      <w:lvlText w:val="%3."/>
+      <w:lvlJc w:val="right"/>
+      <w:pPr>
+        <w:ind w:left="2160" w:hanging="180"/>
+      </w:pPr>
+    </w:lvl>
+    <w:lvl w:ilvl="3" w:tplc="0809000F" w:tentative="1">
+      <w:start w:val="1"/>
+      <w:numFmt w:val="decimal"/>
+      <w:lvlText w:val="%4."/>
+      <w:lvlJc w:val="left"/>
+      <w:pPr>
+        <w:ind w:left="2880" w:hanging="360"/>
+      </w:pPr>
+    </w:lvl>
+    <w:lvl w:ilvl="4" w:tplc="08090019" w:tentative="1">
+      <w:start w:val="1"/>
+      <w:numFmt w:val="lowerLetter"/>
+      <w:lvlText w:val="%5."/>
+      <w:lvlJc w:val="left"/>
+      <w:pPr>
+        <w:ind w:left="3600" w:hanging="360"/>
+      </w:pPr>
+    </w:lvl>
+    <w:lvl w:ilvl="5" w:tplc="0809001B" w:tentative="1">
+      <w:start w:val="1"/>
+      <w:numFmt w:val="lowerRoman"/>
+      <w:lvlText w:val="%6."/>
+      <w:lvlJc w:val="right"/>
+      <w:pPr>
+        <w:ind w:left="4320" w:hanging="180"/>
+      </w:pPr>
+    </w:lvl>
+    <w:lvl w:ilvl="6" w:tplc="0809000F" w:tentative="1">
+      <w:start w:val="1"/>
+      <w:numFmt w:val="decimal"/>
+      <w:lvlText w:val="%7."/>
+      <w:lvlJc w:val="left"/>
+      <w:pPr>
+        <w:ind w:left="5040" w:hanging="360"/>
+      </w:pPr>
+    </w:lvl>
+    <w:lvl w:ilvl="7" w:tplc="08090019" w:tentative="1">
+      <w:start w:val="1"/>
+      <w:numFmt w:val="lowerLetter"/>
+      <w:lvlText w:val="%8."/>
+      <w:lvlJc w:val="left"/>
+      <w:pPr>
+        <w:ind w:left="5760" w:hanging="360"/>
+      </w:pPr>
+    </w:lvl>
+    <w:lvl w:ilvl="8" w:tplc="0809001B" w:tentative="1">
+      <w:start w:val="1"/>
+      <w:numFmt w:val="lowerRoman"/>
+      <w:lvlText w:val="%9."/>
+      <w:lvlJc w:val="right"/>
+      <w:pPr>
+        <w:ind w:left="6480" w:hanging="180"/>
+      </w:pPr>
+    </w:lvl>
+  </w:abstractNum>
+  <w:abstractNum w:abstractNumId="3" w15:restartNumberingAfterBreak="0">
     <w:nsid w:val="592C3CBF"/>
     <w:multiLevelType w:val="hybridMultilevel"/>
     <w:tmpl w:val="02AE2CF0"/>
@@ -1146,7 +1382,7 @@
       </w:pPr>
     </w:lvl>
   </w:abstractNum>
-  <w:abstractNum w:abstractNumId="3" w15:restartNumberingAfterBreak="0">
+  <w:abstractNum w:abstractNumId="4" w15:restartNumberingAfterBreak="0">
     <w:nsid w:val="5EF64AA6"/>
     <w:multiLevelType w:val="hybridMultilevel"/>
     <w:tmpl w:val="1338CD46"/>
@@ -1235,7 +1471,7 @@
       </w:pPr>
     </w:lvl>
   </w:abstractNum>
-  <w:abstractNum w:abstractNumId="4" w15:restartNumberingAfterBreak="0">
+  <w:abstractNum w:abstractNumId="5" w15:restartNumberingAfterBreak="0">
     <w:nsid w:val="60642026"/>
     <w:multiLevelType w:val="hybridMultilevel"/>
     <w:tmpl w:val="1338CD46"/>
@@ -1324,7 +1560,7 @@
       </w:pPr>
     </w:lvl>
   </w:abstractNum>
-  <w:abstractNum w:abstractNumId="5" w15:restartNumberingAfterBreak="0">
+  <w:abstractNum w:abstractNumId="6" w15:restartNumberingAfterBreak="0">
     <w:nsid w:val="759A6433"/>
     <w:multiLevelType w:val="hybridMultilevel"/>
     <w:tmpl w:val="835A79FA"/>
@@ -1414,10 +1650,10 @@
     </w:lvl>
   </w:abstractNum>
   <w:num w:numId="1">
-    <w:abstractNumId w:val="2"/>
+    <w:abstractNumId w:val="3"/>
   </w:num>
   <w:num w:numId="2">
-    <w:abstractNumId w:val="5"/>
+    <w:abstractNumId w:val="6"/>
   </w:num>
   <w:num w:numId="3">
     <w:abstractNumId w:val="1"/>
@@ -1426,10 +1662,13 @@
     <w:abstractNumId w:val="0"/>
   </w:num>
   <w:num w:numId="5">
+    <w:abstractNumId w:val="5"/>
+  </w:num>
+  <w:num w:numId="6">
     <w:abstractNumId w:val="4"/>
   </w:num>
-  <w:num w:numId="6">
-    <w:abstractNumId w:val="3"/>
+  <w:num w:numId="7">
+    <w:abstractNumId w:val="2"/>
   </w:num>
 </w:numbering>
 </file>

</xml_diff>